<commit_message>
Simulator - make Kill Display button send a direct Response Message to the Display (instead of simulating a phidget activity)
Administrator Interface - do same as above for Kill Display button on Maintenance screen
</commit_message>
<xml_diff>
--- a/Documentation/Setup/DeployNewFolderStructure.docx
+++ b/Documentation/Setup/DeployNewFolderStructure.docx
@@ -12,7 +12,7 @@
           <w:color w:val="auto"/>
           <w:spacing w:val="0"/>
           <w:position w:val="0"/>
-          <w:sz w:val="32"/>
+          <w:sz w:val="22"/>
           <w:shd w:fill="auto" w:val="clear"/>
         </w:rPr>
       </w:pPr>
@@ -56,6 +56,48 @@
           <w:sz w:val="22"/>
           <w:shd w:fill="auto" w:val="clear"/>
         </w:rPr>
+        <w:t xml:space="preserve">Delete all folders under </w:t>
+      </w:r>
+      <w:r>
+        <w:rPr>
+          <w:rFonts w:ascii="Calibri" w:hAnsi="Calibri" w:cs="Calibri" w:eastAsia="Calibri"/>
+          <w:i/>
+          <w:color w:val="auto"/>
+          <w:spacing w:val="0"/>
+          <w:position w:val="0"/>
+          <w:sz w:val="22"/>
+          <w:shd w:fill="auto" w:val="clear"/>
+        </w:rPr>
+        <w:t xml:space="preserve">C:\Deployments\Media\Profiles</w:t>
+      </w:r>
+    </w:p>
+    <w:p>
+      <w:pPr>
+        <w:numPr>
+          <w:ilvl w:val="0"/>
+          <w:numId w:val="2"/>
+        </w:numPr>
+        <w:spacing w:before="0" w:after="0" w:line="240"/>
+        <w:ind w:right="0" w:left="720" w:hanging="360"/>
+        <w:jc w:val="left"/>
+        <w:rPr>
+          <w:rFonts w:ascii="Calibri" w:hAnsi="Calibri" w:cs="Calibri" w:eastAsia="Calibri"/>
+          <w:color w:val="auto"/>
+          <w:spacing w:val="0"/>
+          <w:position w:val="0"/>
+          <w:sz w:val="22"/>
+          <w:shd w:fill="auto" w:val="clear"/>
+        </w:rPr>
+      </w:pPr>
+      <w:r>
+        <w:rPr>
+          <w:rFonts w:ascii="Calibri" w:hAnsi="Calibri" w:cs="Calibri" w:eastAsia="Calibri"/>
+          <w:color w:val="auto"/>
+          <w:spacing w:val="0"/>
+          <w:position w:val="0"/>
+          <w:sz w:val="22"/>
+          <w:shd w:fill="auto" w:val="clear"/>
+        </w:rPr>
         <w:t xml:space="preserve">Run the script </w:t>
       </w:r>
       <w:r>
@@ -68,18 +110,18 @@
           <w:sz w:val="22"/>
           <w:shd w:fill="auto" w:val="clear"/>
         </w:rPr>
-        <w:t xml:space="preserve">C:\Deployments\Install\7_CreateTables.bat</w:t>
-      </w:r>
-      <w:r>
-        <w:rPr>
-          <w:rFonts w:ascii="Calibri" w:hAnsi="Calibri" w:cs="Calibri" w:eastAsia="Calibri"/>
-          <w:color w:val="auto"/>
-          <w:spacing w:val="0"/>
-          <w:position w:val="0"/>
-          <w:sz w:val="22"/>
-          <w:shd w:fill="auto" w:val="clear"/>
-        </w:rPr>
-        <w:t xml:space="preserve"> as administrator </w:t>
+        <w:t xml:space="preserve">C:\Deployments\Install\Utility\DeployFolderStructure.bat</w:t>
+      </w:r>
+      <w:r>
+        <w:rPr>
+          <w:rFonts w:ascii="Calibri" w:hAnsi="Calibri" w:cs="Calibri" w:eastAsia="Calibri"/>
+          <w:color w:val="auto"/>
+          <w:spacing w:val="0"/>
+          <w:position w:val="0"/>
+          <w:sz w:val="22"/>
+          <w:shd w:fill="auto" w:val="clear"/>
+        </w:rPr>
+        <w:t xml:space="preserve"> as administrator</w:t>
       </w:r>
     </w:p>
     <w:p>
@@ -109,7 +151,7 @@
           <w:sz w:val="22"/>
           <w:shd w:fill="auto" w:val="clear"/>
         </w:rPr>
-        <w:t xml:space="preserve">Delete all folders under </w:t>
+        <w:t xml:space="preserve">In </w:t>
       </w:r>
       <w:r>
         <w:rPr>
@@ -123,101 +165,6 @@
         </w:rPr>
         <w:t xml:space="preserve">C:\Deployments\Media\Profiles</w:t>
       </w:r>
-    </w:p>
-    <w:p>
-      <w:pPr>
-        <w:numPr>
-          <w:ilvl w:val="0"/>
-          <w:numId w:val="2"/>
-        </w:numPr>
-        <w:spacing w:before="0" w:after="0" w:line="240"/>
-        <w:ind w:right="0" w:left="720" w:hanging="360"/>
-        <w:jc w:val="left"/>
-        <w:rPr>
-          <w:rFonts w:ascii="Calibri" w:hAnsi="Calibri" w:cs="Calibri" w:eastAsia="Calibri"/>
-          <w:color w:val="auto"/>
-          <w:spacing w:val="0"/>
-          <w:position w:val="0"/>
-          <w:sz w:val="22"/>
-          <w:shd w:fill="auto" w:val="clear"/>
-        </w:rPr>
-      </w:pPr>
-      <w:r>
-        <w:rPr>
-          <w:rFonts w:ascii="Calibri" w:hAnsi="Calibri" w:cs="Calibri" w:eastAsia="Calibri"/>
-          <w:color w:val="auto"/>
-          <w:spacing w:val="0"/>
-          <w:position w:val="0"/>
-          <w:sz w:val="22"/>
-          <w:shd w:fill="auto" w:val="clear"/>
-        </w:rPr>
-        <w:t xml:space="preserve">Run the script </w:t>
-      </w:r>
-      <w:r>
-        <w:rPr>
-          <w:rFonts w:ascii="Calibri" w:hAnsi="Calibri" w:cs="Calibri" w:eastAsia="Calibri"/>
-          <w:b/>
-          <w:color w:val="auto"/>
-          <w:spacing w:val="0"/>
-          <w:position w:val="0"/>
-          <w:sz w:val="22"/>
-          <w:shd w:fill="auto" w:val="clear"/>
-        </w:rPr>
-        <w:t xml:space="preserve">C:\Deployments\Install\Utility\DeployFolderStructure.bat</w:t>
-      </w:r>
-      <w:r>
-        <w:rPr>
-          <w:rFonts w:ascii="Calibri" w:hAnsi="Calibri" w:cs="Calibri" w:eastAsia="Calibri"/>
-          <w:color w:val="auto"/>
-          <w:spacing w:val="0"/>
-          <w:position w:val="0"/>
-          <w:sz w:val="22"/>
-          <w:shd w:fill="auto" w:val="clear"/>
-        </w:rPr>
-        <w:t xml:space="preserve"> as administrator</w:t>
-      </w:r>
-    </w:p>
-    <w:p>
-      <w:pPr>
-        <w:numPr>
-          <w:ilvl w:val="0"/>
-          <w:numId w:val="2"/>
-        </w:numPr>
-        <w:spacing w:before="0" w:after="0" w:line="240"/>
-        <w:ind w:right="0" w:left="720" w:hanging="360"/>
-        <w:jc w:val="left"/>
-        <w:rPr>
-          <w:rFonts w:ascii="Calibri" w:hAnsi="Calibri" w:cs="Calibri" w:eastAsia="Calibri"/>
-          <w:color w:val="auto"/>
-          <w:spacing w:val="0"/>
-          <w:position w:val="0"/>
-          <w:sz w:val="22"/>
-          <w:shd w:fill="auto" w:val="clear"/>
-        </w:rPr>
-      </w:pPr>
-      <w:r>
-        <w:rPr>
-          <w:rFonts w:ascii="Calibri" w:hAnsi="Calibri" w:cs="Calibri" w:eastAsia="Calibri"/>
-          <w:color w:val="auto"/>
-          <w:spacing w:val="0"/>
-          <w:position w:val="0"/>
-          <w:sz w:val="22"/>
-          <w:shd w:fill="auto" w:val="clear"/>
-        </w:rPr>
-        <w:t xml:space="preserve">In </w:t>
-      </w:r>
-      <w:r>
-        <w:rPr>
-          <w:rFonts w:ascii="Calibri" w:hAnsi="Calibri" w:cs="Calibri" w:eastAsia="Calibri"/>
-          <w:i/>
-          <w:color w:val="auto"/>
-          <w:spacing w:val="0"/>
-          <w:position w:val="0"/>
-          <w:sz w:val="22"/>
-          <w:shd w:fill="auto" w:val="clear"/>
-        </w:rPr>
-        <w:t xml:space="preserve">C:\Deployments\Media\Profiles</w:t>
-      </w:r>
       <w:r>
         <w:rPr>
           <w:rFonts w:ascii="Calibri" w:hAnsi="Calibri" w:cs="Calibri" w:eastAsia="Calibri"/>
@@ -313,7 +260,7 @@
           <w:sz w:val="22"/>
           <w:shd w:fill="auto" w:val="clear"/>
         </w:rPr>
-        <w:t xml:space="preserve">5)</w:t>
+        <w:t xml:space="preserve">5.</w:t>
         <w:tab/>
         <w:t xml:space="preserve">Rename the folder </w:t>
       </w:r>
@@ -364,7 +311,7 @@
           <w:sz w:val="22"/>
           <w:shd w:fill="auto" w:val="clear"/>
         </w:rPr>
-        <w:t xml:space="preserve">6)</w:t>
+        <w:t xml:space="preserve">6.</w:t>
         <w:tab/>
         <w:t xml:space="preserve">Rename the folder </w:t>
       </w:r>
@@ -415,9 +362,31 @@
           <w:sz w:val="22"/>
           <w:shd w:fill="auto" w:val="clear"/>
         </w:rPr>
-        <w:t xml:space="preserve">7)</w:t>
+        <w:t xml:space="preserve">7.</w:t>
         <w:tab/>
-        <w:t xml:space="preserve">Make 5 copies of the folder “1” and rename them in sequence from 2 –&gt; 6</w:t>
+        <w:t xml:space="preserve">Make 5 copies of the folder “1” and rename them in sequence from 2 </w:t>
+      </w:r>
+      <w:r>
+        <w:rPr>
+          <w:rFonts w:ascii="Calibri" w:hAnsi="Calibri" w:cs="Calibri" w:eastAsia="Calibri"/>
+          <w:color w:val="auto"/>
+          <w:spacing w:val="0"/>
+          <w:position w:val="0"/>
+          <w:sz w:val="22"/>
+          <w:shd w:fill="auto" w:val="clear"/>
+        </w:rPr>
+        <w:t xml:space="preserve">–</w:t>
+      </w:r>
+      <w:r>
+        <w:rPr>
+          <w:rFonts w:ascii="Calibri" w:hAnsi="Calibri" w:cs="Calibri" w:eastAsia="Calibri"/>
+          <w:color w:val="auto"/>
+          <w:spacing w:val="0"/>
+          <w:position w:val="0"/>
+          <w:sz w:val="22"/>
+          <w:shd w:fill="auto" w:val="clear"/>
+        </w:rPr>
+        <w:t xml:space="preserve">&gt; 6</w:t>
       </w:r>
     </w:p>
     <w:p>
@@ -443,7 +412,7 @@
           <w:sz w:val="22"/>
           <w:shd w:fill="auto" w:val="clear"/>
         </w:rPr>
-        <w:t xml:space="preserve">8)</w:t>
+        <w:t xml:space="preserve">8.</w:t>
         <w:tab/>
         <w:t xml:space="preserve">Run the script </w:t>
       </w:r>
@@ -495,7 +464,7 @@
           <w:sz w:val="22"/>
           <w:shd w:fill="auto" w:val="clear"/>
         </w:rPr>
-        <w:t xml:space="preserve">9)</w:t>
+        <w:t xml:space="preserve">9.</w:t>
         <w:tab/>
         <w:t xml:space="preserve">Navigate to the folder </w:t>
       </w:r>
@@ -619,7 +588,7 @@
           <w:sz w:val="22"/>
           <w:shd w:fill="auto" w:val="clear"/>
         </w:rPr>
-        <w:t xml:space="preserve">10)</w:t>
+        <w:t xml:space="preserve">10.</w:t>
         <w:tab/>
         <w:t xml:space="preserve">Navigate to the folder C:\Deployments\Media\Profiles\0\videos\system</w:t>
       </w:r>
@@ -731,7 +700,7 @@
           <w:sz w:val="22"/>
           <w:shd w:fill="auto" w:val="clear"/>
         </w:rPr>
-        <w:t xml:space="preserve">11) The folder </w:t>
+        <w:t xml:space="preserve">11. The folder </w:t>
       </w:r>
       <w:r>
         <w:rPr>
@@ -870,7 +839,7 @@
           <w:sz w:val="22"/>
           <w:shd w:fill="auto" w:val="clear"/>
         </w:rPr>
-        <w:t xml:space="preserve">12) For each of the resident media folders (named 1 -&gt; 6)</w:t>
+        <w:t xml:space="preserve">12. For each of the resident media folders (named 1 -&gt; 6)</w:t>
       </w:r>
     </w:p>
     <w:p>
@@ -1048,7 +1017,7 @@
           <w:sz w:val="22"/>
           <w:shd w:fill="auto" w:val="clear"/>
         </w:rPr>
-        <w:t xml:space="preserve">13) Run the script </w:t>
+        <w:t xml:space="preserve">13. Run the script </w:t>
       </w:r>
       <w:r>
         <w:rPr>
@@ -1060,6 +1029,90 @@
           <w:sz w:val="22"/>
           <w:shd w:fill="auto" w:val="clear"/>
         </w:rPr>
+        <w:t xml:space="preserve">C:\Deployments\Install\</w:t>
+      </w:r>
+      <w:r>
+        <w:rPr>
+          <w:rFonts w:ascii="Calibri" w:hAnsi="Calibri" w:cs="Calibri" w:eastAsia="Calibri"/>
+          <w:b/>
+          <w:color w:val="auto"/>
+          <w:spacing w:val="0"/>
+          <w:position w:val="0"/>
+          <w:sz w:val="22"/>
+          <w:shd w:fill="auto" w:val="clear"/>
+        </w:rPr>
+        <w:t xml:space="preserve">7_CreateTables.bat</w:t>
+      </w:r>
+      <w:r>
+        <w:rPr>
+          <w:rFonts w:ascii="Calibri" w:hAnsi="Calibri" w:cs="Calibri" w:eastAsia="Calibri"/>
+          <w:b/>
+          <w:color w:val="auto"/>
+          <w:spacing w:val="0"/>
+          <w:position w:val="0"/>
+          <w:sz w:val="22"/>
+          <w:shd w:fill="auto" w:val="clear"/>
+        </w:rPr>
+        <w:t xml:space="preserve"> </w:t>
+      </w:r>
+      <w:r>
+        <w:rPr>
+          <w:rFonts w:ascii="Calibri" w:hAnsi="Calibri" w:cs="Calibri" w:eastAsia="Calibri"/>
+          <w:color w:val="auto"/>
+          <w:spacing w:val="0"/>
+          <w:position w:val="0"/>
+          <w:sz w:val="22"/>
+          <w:shd w:fill="auto" w:val="clear"/>
+        </w:rPr>
+        <w:t xml:space="preserve">as administrator</w:t>
+      </w:r>
+    </w:p>
+    <w:p>
+      <w:pPr>
+        <w:spacing w:before="0" w:after="0" w:line="240"/>
+        <w:ind w:right="0" w:left="0" w:firstLine="360"/>
+        <w:jc w:val="left"/>
+        <w:rPr>
+          <w:rFonts w:ascii="Calibri" w:hAnsi="Calibri" w:cs="Calibri" w:eastAsia="Calibri"/>
+          <w:color w:val="auto"/>
+          <w:spacing w:val="0"/>
+          <w:position w:val="0"/>
+          <w:sz w:val="22"/>
+          <w:shd w:fill="auto" w:val="clear"/>
+        </w:rPr>
+      </w:pPr>
+      <w:r>
+        <w:rPr>
+          <w:rFonts w:ascii="Calibri" w:hAnsi="Calibri" w:cs="Calibri" w:eastAsia="Calibri"/>
+          <w:color w:val="auto"/>
+          <w:spacing w:val="0"/>
+          <w:position w:val="0"/>
+          <w:sz w:val="22"/>
+          <w:shd w:fill="auto" w:val="clear"/>
+        </w:rPr>
+        <w:t xml:space="preserve">14. </w:t>
+      </w:r>
+      <w:r>
+        <w:rPr>
+          <w:rFonts w:ascii="Calibri" w:hAnsi="Calibri" w:cs="Calibri" w:eastAsia="Calibri"/>
+          <w:color w:val="auto"/>
+          <w:spacing w:val="0"/>
+          <w:position w:val="0"/>
+          <w:sz w:val="22"/>
+          <w:shd w:fill="auto" w:val="clear"/>
+        </w:rPr>
+        <w:t xml:space="preserve">Run the script </w:t>
+      </w:r>
+      <w:r>
+        <w:rPr>
+          <w:rFonts w:ascii="Calibri" w:hAnsi="Calibri" w:cs="Calibri" w:eastAsia="Calibri"/>
+          <w:b/>
+          <w:color w:val="auto"/>
+          <w:spacing w:val="0"/>
+          <w:position w:val="0"/>
+          <w:sz w:val="22"/>
+          <w:shd w:fill="auto" w:val="clear"/>
+        </w:rPr>
         <w:t xml:space="preserve">C:\Deployments\Install\8_SeedData.bat</w:t>
       </w:r>
       <w:r>
@@ -1071,7 +1124,7 @@
           <w:sz w:val="22"/>
           <w:shd w:fill="auto" w:val="clear"/>
         </w:rPr>
-        <w:t xml:space="preserve"> as administrator</w:t>
+        <w:t xml:space="preserve"> as administrator </w:t>
       </w:r>
     </w:p>
   </w:body>

</xml_diff>

<commit_message>
Deploy Folder Structure - update documentation
</commit_message>
<xml_diff>
--- a/Documentation/Setup/DeployNewFolderStructure.docx
+++ b/Documentation/Setup/DeployNewFolderStructure.docx
@@ -26,7 +26,7 @@
           <w:shd w:fill="auto" w:val="clear"/>
         </w:rPr>
         <w:tab/>
-        <w:t xml:space="preserve">Deploy New Folder Structure</w:t>
+        <w:t xml:space="preserve">Deploy New Folder Structure (with 1 Resident)</w:t>
       </w:r>
     </w:p>
     <w:p>
@@ -362,56 +362,6 @@
           <w:sz w:val="22"/>
           <w:shd w:fill="auto" w:val="clear"/>
         </w:rPr>
-        <w:t xml:space="preserve">7.</w:t>
-        <w:tab/>
-        <w:t xml:space="preserve">Make 5 copies of the folder “1” and rename them in sequence from 2 </w:t>
-      </w:r>
-      <w:r>
-        <w:rPr>
-          <w:rFonts w:ascii="Calibri" w:hAnsi="Calibri" w:cs="Calibri" w:eastAsia="Calibri"/>
-          <w:color w:val="auto"/>
-          <w:spacing w:val="0"/>
-          <w:position w:val="0"/>
-          <w:sz w:val="22"/>
-          <w:shd w:fill="auto" w:val="clear"/>
-        </w:rPr>
-        <w:t xml:space="preserve">–</w:t>
-      </w:r>
-      <w:r>
-        <w:rPr>
-          <w:rFonts w:ascii="Calibri" w:hAnsi="Calibri" w:cs="Calibri" w:eastAsia="Calibri"/>
-          <w:color w:val="auto"/>
-          <w:spacing w:val="0"/>
-          <w:position w:val="0"/>
-          <w:sz w:val="22"/>
-          <w:shd w:fill="auto" w:val="clear"/>
-        </w:rPr>
-        <w:t xml:space="preserve">&gt; 6</w:t>
-      </w:r>
-    </w:p>
-    <w:p>
-      <w:pPr>
-        <w:spacing w:before="0" w:after="0" w:line="240"/>
-        <w:ind w:right="0" w:left="0" w:firstLine="360"/>
-        <w:jc w:val="left"/>
-        <w:rPr>
-          <w:rFonts w:ascii="Calibri" w:hAnsi="Calibri" w:cs="Calibri" w:eastAsia="Calibri"/>
-          <w:color w:val="auto"/>
-          <w:spacing w:val="0"/>
-          <w:position w:val="0"/>
-          <w:sz w:val="22"/>
-          <w:shd w:fill="auto" w:val="clear"/>
-        </w:rPr>
-      </w:pPr>
-      <w:r>
-        <w:rPr>
-          <w:rFonts w:ascii="Calibri" w:hAnsi="Calibri" w:cs="Calibri" w:eastAsia="Calibri"/>
-          <w:color w:val="auto"/>
-          <w:spacing w:val="0"/>
-          <w:position w:val="0"/>
-          <w:sz w:val="22"/>
-          <w:shd w:fill="auto" w:val="clear"/>
-        </w:rPr>
         <w:t xml:space="preserve">8.</w:t>
         <w:tab/>
         <w:t xml:space="preserve">Run the script </w:t>
@@ -1029,7 +979,44 @@
           <w:sz w:val="22"/>
           <w:shd w:fill="auto" w:val="clear"/>
         </w:rPr>
-        <w:t xml:space="preserve">C:\Deployments\Install\</w:t>
+        <w:t xml:space="preserve">C:\Deployments\Install\7_CreateTables.bat </w:t>
+      </w:r>
+      <w:r>
+        <w:rPr>
+          <w:rFonts w:ascii="Calibri" w:hAnsi="Calibri" w:cs="Calibri" w:eastAsia="Calibri"/>
+          <w:color w:val="auto"/>
+          <w:spacing w:val="0"/>
+          <w:position w:val="0"/>
+          <w:sz w:val="22"/>
+          <w:shd w:fill="auto" w:val="clear"/>
+        </w:rPr>
+        <w:t xml:space="preserve">as administrator</w:t>
+      </w:r>
+    </w:p>
+    <w:p>
+      <w:pPr>
+        <w:spacing w:before="0" w:after="0" w:line="240"/>
+        <w:ind w:right="0" w:left="0" w:firstLine="360"/>
+        <w:jc w:val="left"/>
+        <w:rPr>
+          <w:rFonts w:ascii="Calibri" w:hAnsi="Calibri" w:cs="Calibri" w:eastAsia="Calibri"/>
+          <w:color w:val="auto"/>
+          <w:spacing w:val="0"/>
+          <w:position w:val="0"/>
+          <w:sz w:val="22"/>
+          <w:shd w:fill="auto" w:val="clear"/>
+        </w:rPr>
+      </w:pPr>
+      <w:r>
+        <w:rPr>
+          <w:rFonts w:ascii="Calibri" w:hAnsi="Calibri" w:cs="Calibri" w:eastAsia="Calibri"/>
+          <w:color w:val="auto"/>
+          <w:spacing w:val="0"/>
+          <w:position w:val="0"/>
+          <w:sz w:val="22"/>
+          <w:shd w:fill="auto" w:val="clear"/>
+        </w:rPr>
+        <w:t xml:space="preserve">14. Run the script </w:t>
       </w:r>
       <w:r>
         <w:rPr>
@@ -1041,7 +1028,44 @@
           <w:sz w:val="22"/>
           <w:shd w:fill="auto" w:val="clear"/>
         </w:rPr>
-        <w:t xml:space="preserve">7_CreateTables.bat</w:t>
+        <w:t xml:space="preserve">C:\Deployments\Install\8_SeedData.bat</w:t>
+      </w:r>
+      <w:r>
+        <w:rPr>
+          <w:rFonts w:ascii="Calibri" w:hAnsi="Calibri" w:cs="Calibri" w:eastAsia="Calibri"/>
+          <w:color w:val="auto"/>
+          <w:spacing w:val="0"/>
+          <w:position w:val="0"/>
+          <w:sz w:val="22"/>
+          <w:shd w:fill="auto" w:val="clear"/>
+        </w:rPr>
+        <w:t xml:space="preserve"> as administrator</w:t>
+      </w:r>
+    </w:p>
+    <w:p>
+      <w:pPr>
+        <w:spacing w:before="0" w:after="0" w:line="240"/>
+        <w:ind w:right="0" w:left="0" w:firstLine="360"/>
+        <w:jc w:val="left"/>
+        <w:rPr>
+          <w:rFonts w:ascii="Calibri" w:hAnsi="Calibri" w:cs="Calibri" w:eastAsia="Calibri"/>
+          <w:color w:val="auto"/>
+          <w:spacing w:val="0"/>
+          <w:position w:val="0"/>
+          <w:sz w:val="22"/>
+          <w:shd w:fill="auto" w:val="clear"/>
+        </w:rPr>
+      </w:pPr>
+      <w:r>
+        <w:rPr>
+          <w:rFonts w:ascii="Calibri" w:hAnsi="Calibri" w:cs="Calibri" w:eastAsia="Calibri"/>
+          <w:color w:val="auto"/>
+          <w:spacing w:val="0"/>
+          <w:position w:val="0"/>
+          <w:sz w:val="22"/>
+          <w:shd w:fill="auto" w:val="clear"/>
+        </w:rPr>
+        <w:t xml:space="preserve">15. Run the script </w:t>
       </w:r>
       <w:r>
         <w:rPr>
@@ -1053,67 +1077,7 @@
           <w:sz w:val="22"/>
           <w:shd w:fill="auto" w:val="clear"/>
         </w:rPr>
-        <w:t xml:space="preserve"> </w:t>
-      </w:r>
-      <w:r>
-        <w:rPr>
-          <w:rFonts w:ascii="Calibri" w:hAnsi="Calibri" w:cs="Calibri" w:eastAsia="Calibri"/>
-          <w:color w:val="auto"/>
-          <w:spacing w:val="0"/>
-          <w:position w:val="0"/>
-          <w:sz w:val="22"/>
-          <w:shd w:fill="auto" w:val="clear"/>
-        </w:rPr>
-        <w:t xml:space="preserve">as administrator</w:t>
-      </w:r>
-    </w:p>
-    <w:p>
-      <w:pPr>
-        <w:spacing w:before="0" w:after="0" w:line="240"/>
-        <w:ind w:right="0" w:left="0" w:firstLine="360"/>
-        <w:jc w:val="left"/>
-        <w:rPr>
-          <w:rFonts w:ascii="Calibri" w:hAnsi="Calibri" w:cs="Calibri" w:eastAsia="Calibri"/>
-          <w:color w:val="auto"/>
-          <w:spacing w:val="0"/>
-          <w:position w:val="0"/>
-          <w:sz w:val="22"/>
-          <w:shd w:fill="auto" w:val="clear"/>
-        </w:rPr>
-      </w:pPr>
-      <w:r>
-        <w:rPr>
-          <w:rFonts w:ascii="Calibri" w:hAnsi="Calibri" w:cs="Calibri" w:eastAsia="Calibri"/>
-          <w:color w:val="auto"/>
-          <w:spacing w:val="0"/>
-          <w:position w:val="0"/>
-          <w:sz w:val="22"/>
-          <w:shd w:fill="auto" w:val="clear"/>
-        </w:rPr>
-        <w:t xml:space="preserve">14. </w:t>
-      </w:r>
-      <w:r>
-        <w:rPr>
-          <w:rFonts w:ascii="Calibri" w:hAnsi="Calibri" w:cs="Calibri" w:eastAsia="Calibri"/>
-          <w:color w:val="auto"/>
-          <w:spacing w:val="0"/>
-          <w:position w:val="0"/>
-          <w:sz w:val="22"/>
-          <w:shd w:fill="auto" w:val="clear"/>
-        </w:rPr>
-        <w:t xml:space="preserve">Run the script </w:t>
-      </w:r>
-      <w:r>
-        <w:rPr>
-          <w:rFonts w:ascii="Calibri" w:hAnsi="Calibri" w:cs="Calibri" w:eastAsia="Calibri"/>
-          <w:b/>
-          <w:color w:val="auto"/>
-          <w:spacing w:val="0"/>
-          <w:position w:val="0"/>
-          <w:sz w:val="22"/>
-          <w:shd w:fill="auto" w:val="clear"/>
-        </w:rPr>
-        <w:t xml:space="preserve">C:\Deployments\Install\8_SeedData.bat</w:t>
+        <w:t xml:space="preserve">C:\Deployments\Install\Utility\SeedResidentDemo.bat</w:t>
       </w:r>
       <w:r>
         <w:rPr>

</xml_diff>

<commit_message>
Simulator - make sure Display App is running before executing a response
</commit_message>
<xml_diff>
--- a/Documentation/Setup/DeployNewFolderStructure.docx
+++ b/Documentation/Setup/DeployNewFolderStructure.docx
@@ -979,6 +979,89 @@
           <w:sz w:val="22"/>
           <w:shd w:fill="auto" w:val="clear"/>
         </w:rPr>
+        <w:t xml:space="preserve">C:\Deployments\Install\</w:t>
+      </w:r>
+      <w:r>
+        <w:rPr>
+          <w:rFonts w:ascii="Calibri" w:hAnsi="Calibri" w:cs="Calibri" w:eastAsia="Calibri"/>
+          <w:b/>
+          <w:color w:val="auto"/>
+          <w:spacing w:val="0"/>
+          <w:position w:val="0"/>
+          <w:sz w:val="22"/>
+          <w:shd w:fill="auto" w:val="clear"/>
+        </w:rPr>
+        <w:t xml:space="preserve">Utility\UninstallServices.bat</w:t>
+      </w:r>
+      <w:r>
+        <w:rPr>
+          <w:rFonts w:ascii="Calibri" w:hAnsi="Calibri" w:cs="Calibri" w:eastAsia="Calibri"/>
+          <w:color w:val="auto"/>
+          <w:spacing w:val="0"/>
+          <w:position w:val="0"/>
+          <w:sz w:val="22"/>
+          <w:shd w:fill="auto" w:val="clear"/>
+        </w:rPr>
+        <w:t xml:space="preserve"> </w:t>
+      </w:r>
+      <w:r>
+        <w:rPr>
+          <w:rFonts w:ascii="Calibri" w:hAnsi="Calibri" w:cs="Calibri" w:eastAsia="Calibri"/>
+          <w:color w:val="auto"/>
+          <w:spacing w:val="0"/>
+          <w:position w:val="0"/>
+          <w:sz w:val="22"/>
+          <w:shd w:fill="auto" w:val="clear"/>
+        </w:rPr>
+        <w:t xml:space="preserve">as administrator</w:t>
+      </w:r>
+    </w:p>
+    <w:p>
+      <w:pPr>
+        <w:spacing w:before="0" w:after="0" w:line="240"/>
+        <w:ind w:right="0" w:left="0" w:firstLine="360"/>
+        <w:jc w:val="left"/>
+        <w:rPr>
+          <w:rFonts w:ascii="Calibri" w:hAnsi="Calibri" w:cs="Calibri" w:eastAsia="Calibri"/>
+          <w:color w:val="auto"/>
+          <w:spacing w:val="0"/>
+          <w:position w:val="0"/>
+          <w:sz w:val="22"/>
+          <w:shd w:fill="auto" w:val="clear"/>
+        </w:rPr>
+      </w:pPr>
+      <w:r>
+        <w:rPr>
+          <w:rFonts w:ascii="Calibri" w:hAnsi="Calibri" w:cs="Calibri" w:eastAsia="Calibri"/>
+          <w:color w:val="auto"/>
+          <w:spacing w:val="0"/>
+          <w:position w:val="0"/>
+          <w:sz w:val="22"/>
+          <w:shd w:fill="auto" w:val="clear"/>
+        </w:rPr>
+        <w:t xml:space="preserve">14. </w:t>
+      </w:r>
+      <w:r>
+        <w:rPr>
+          <w:rFonts w:ascii="Calibri" w:hAnsi="Calibri" w:cs="Calibri" w:eastAsia="Calibri"/>
+          <w:color w:val="auto"/>
+          <w:spacing w:val="0"/>
+          <w:position w:val="0"/>
+          <w:sz w:val="22"/>
+          <w:shd w:fill="auto" w:val="clear"/>
+        </w:rPr>
+        <w:t xml:space="preserve">Run the script </w:t>
+      </w:r>
+      <w:r>
+        <w:rPr>
+          <w:rFonts w:ascii="Calibri" w:hAnsi="Calibri" w:cs="Calibri" w:eastAsia="Calibri"/>
+          <w:b/>
+          <w:color w:val="auto"/>
+          <w:spacing w:val="0"/>
+          <w:position w:val="0"/>
+          <w:sz w:val="22"/>
+          <w:shd w:fill="auto" w:val="clear"/>
+        </w:rPr>
         <w:t xml:space="preserve">C:\Deployments\Install\7_CreateTables.bat </w:t>
       </w:r>
       <w:r>
@@ -1016,7 +1099,7 @@
           <w:sz w:val="22"/>
           <w:shd w:fill="auto" w:val="clear"/>
         </w:rPr>
-        <w:t xml:space="preserve">14. Run the script </w:t>
+        <w:t xml:space="preserve">15. Run the script </w:t>
       </w:r>
       <w:r>
         <w:rPr>
@@ -1065,7 +1148,7 @@
           <w:sz w:val="22"/>
           <w:shd w:fill="auto" w:val="clear"/>
         </w:rPr>
-        <w:t xml:space="preserve">15. Run the script </w:t>
+        <w:t xml:space="preserve">16. Run the script </w:t>
       </w:r>
       <w:r>
         <w:rPr>
@@ -1088,7 +1171,56 @@
           <w:sz w:val="22"/>
           <w:shd w:fill="auto" w:val="clear"/>
         </w:rPr>
-        <w:t xml:space="preserve"> as administrator </w:t>
+        <w:t xml:space="preserve"> as administrator</w:t>
+      </w:r>
+    </w:p>
+    <w:p>
+      <w:pPr>
+        <w:spacing w:before="0" w:after="0" w:line="240"/>
+        <w:ind w:right="0" w:left="0" w:firstLine="360"/>
+        <w:jc w:val="left"/>
+        <w:rPr>
+          <w:rFonts w:ascii="Calibri" w:hAnsi="Calibri" w:cs="Calibri" w:eastAsia="Calibri"/>
+          <w:color w:val="auto"/>
+          <w:spacing w:val="0"/>
+          <w:position w:val="0"/>
+          <w:sz w:val="22"/>
+          <w:shd w:fill="auto" w:val="clear"/>
+        </w:rPr>
+      </w:pPr>
+      <w:r>
+        <w:rPr>
+          <w:rFonts w:ascii="Calibri" w:hAnsi="Calibri" w:cs="Calibri" w:eastAsia="Calibri"/>
+          <w:color w:val="auto"/>
+          <w:spacing w:val="0"/>
+          <w:position w:val="0"/>
+          <w:sz w:val="22"/>
+          <w:shd w:fill="auto" w:val="clear"/>
+        </w:rPr>
+        <w:t xml:space="preserve">17. Run the script </w:t>
+      </w:r>
+      <w:r>
+        <w:rPr>
+          <w:rFonts w:ascii="Calibri" w:hAnsi="Calibri" w:cs="Calibri" w:eastAsia="Calibri"/>
+          <w:b/>
+          <w:color w:val="auto"/>
+          <w:spacing w:val="0"/>
+          <w:position w:val="0"/>
+          <w:sz w:val="22"/>
+          <w:shd w:fill="auto" w:val="clear"/>
+        </w:rPr>
+        <w:t xml:space="preserve">C:\Deployments\Install\9_InstallServices.bat</w:t>
+      </w:r>
+      <w:r>
+        <w:rPr>
+          <w:rFonts w:ascii="Calibri" w:hAnsi="Calibri" w:cs="Calibri" w:eastAsia="Calibri"/>
+          <w:color w:val="auto"/>
+          <w:spacing w:val="0"/>
+          <w:position w:val="0"/>
+          <w:sz w:val="22"/>
+          <w:shd w:fill="auto" w:val="clear"/>
+        </w:rPr>
+        <w:t xml:space="preserve"> as administrator</w:t>
       </w:r>
     </w:p>
   </w:body>

</xml_diff>

<commit_message>
Separate scripts for demo and dunnville
</commit_message>
<xml_diff>
--- a/Documentation/Setup/DeployNewFolderStructure.docx
+++ b/Documentation/Setup/DeployNewFolderStructure.docx
@@ -26,7 +26,7 @@
           <w:shd w:fill="auto" w:val="clear"/>
         </w:rPr>
         <w:tab/>
-        <w:t xml:space="preserve">Deploy New Folder Structure (with 1 Resident)</w:t>
+        <w:t xml:space="preserve">Deploy New Folder Structure (Demo Resident)</w:t>
       </w:r>
     </w:p>
     <w:p>
@@ -68,7 +68,7 @@
           <w:sz w:val="22"/>
           <w:shd w:fill="auto" w:val="clear"/>
         </w:rPr>
-        <w:t xml:space="preserve">C:\Deployments\Media\Profiles</w:t>
+        <w:t xml:space="preserve">C:\Deployments\Media\</w:t>
       </w:r>
     </w:p>
     <w:p>
@@ -376,7 +376,7 @@
           <w:sz w:val="22"/>
           <w:shd w:fill="auto" w:val="clear"/>
         </w:rPr>
-        <w:t xml:space="preserve">C:\Deployments\Install\Utility\TransferMediaToNewStructure.bat</w:t>
+        <w:t xml:space="preserve">C:\Deployments\Install\Utility\TransferMediaToNewStructure_Demo.bat</w:t>
       </w:r>
       <w:r>
         <w:rPr>
@@ -979,41 +979,18 @@
           <w:sz w:val="22"/>
           <w:shd w:fill="auto" w:val="clear"/>
         </w:rPr>
-        <w:t xml:space="preserve">C:\Deployments\Install\</w:t>
-      </w:r>
-      <w:r>
-        <w:rPr>
-          <w:rFonts w:ascii="Calibri" w:hAnsi="Calibri" w:cs="Calibri" w:eastAsia="Calibri"/>
-          <w:b/>
-          <w:color w:val="auto"/>
-          <w:spacing w:val="0"/>
-          <w:position w:val="0"/>
-          <w:sz w:val="22"/>
-          <w:shd w:fill="auto" w:val="clear"/>
-        </w:rPr>
-        <w:t xml:space="preserve">Utility\UninstallServices.bat</w:t>
-      </w:r>
-      <w:r>
-        <w:rPr>
-          <w:rFonts w:ascii="Calibri" w:hAnsi="Calibri" w:cs="Calibri" w:eastAsia="Calibri"/>
-          <w:color w:val="auto"/>
-          <w:spacing w:val="0"/>
-          <w:position w:val="0"/>
-          <w:sz w:val="22"/>
-          <w:shd w:fill="auto" w:val="clear"/>
-        </w:rPr>
-        <w:t xml:space="preserve"> </w:t>
-      </w:r>
-      <w:r>
-        <w:rPr>
-          <w:rFonts w:ascii="Calibri" w:hAnsi="Calibri" w:cs="Calibri" w:eastAsia="Calibri"/>
-          <w:color w:val="auto"/>
-          <w:spacing w:val="0"/>
-          <w:position w:val="0"/>
-          <w:sz w:val="22"/>
-          <w:shd w:fill="auto" w:val="clear"/>
-        </w:rPr>
-        <w:t xml:space="preserve">as administrator</w:t>
+        <w:t xml:space="preserve">C:\Deployments\Install\Utility\UninstallServices.bat</w:t>
+      </w:r>
+      <w:r>
+        <w:rPr>
+          <w:rFonts w:ascii="Calibri" w:hAnsi="Calibri" w:cs="Calibri" w:eastAsia="Calibri"/>
+          <w:color w:val="auto"/>
+          <w:spacing w:val="0"/>
+          <w:position w:val="0"/>
+          <w:sz w:val="22"/>
+          <w:shd w:fill="auto" w:val="clear"/>
+        </w:rPr>
+        <w:t xml:space="preserve"> as administrator</w:t>
       </w:r>
     </w:p>
     <w:p>
@@ -1039,18 +1016,7 @@
           <w:sz w:val="22"/>
           <w:shd w:fill="auto" w:val="clear"/>
         </w:rPr>
-        <w:t xml:space="preserve">14. </w:t>
-      </w:r>
-      <w:r>
-        <w:rPr>
-          <w:rFonts w:ascii="Calibri" w:hAnsi="Calibri" w:cs="Calibri" w:eastAsia="Calibri"/>
-          <w:color w:val="auto"/>
-          <w:spacing w:val="0"/>
-          <w:position w:val="0"/>
-          <w:sz w:val="22"/>
-          <w:shd w:fill="auto" w:val="clear"/>
-        </w:rPr>
-        <w:t xml:space="preserve">Run the script </w:t>
+        <w:t xml:space="preserve">14. Run the script </w:t>
       </w:r>
       <w:r>
         <w:rPr>

</xml_diff>

<commit_message>
Deploy New Folder Structure documentation Simulator - fix OffScreen functionality Services - remove "Delayed" Autostart
</commit_message>
<xml_diff>
--- a/Documentation/Setup/DeployNewFolderStructure.docx
+++ b/Documentation/Setup/DeployNewFolderStructure.docx
@@ -56,6 +56,89 @@
           <w:sz w:val="22"/>
           <w:shd w:fill="auto" w:val="clear"/>
         </w:rPr>
+        <w:t xml:space="preserve">Run the script </w:t>
+      </w:r>
+      <w:r>
+        <w:rPr>
+          <w:rFonts w:ascii="Calibri" w:hAnsi="Calibri" w:cs="Calibri" w:eastAsia="Calibri"/>
+          <w:b/>
+          <w:color w:val="auto"/>
+          <w:spacing w:val="0"/>
+          <w:position w:val="0"/>
+          <w:sz w:val="22"/>
+          <w:shd w:fill="auto" w:val="clear"/>
+        </w:rPr>
+        <w:t xml:space="preserve">C:\Deployments\Install\Utility\UninstallServices.bat</w:t>
+      </w:r>
+      <w:r>
+        <w:rPr>
+          <w:rFonts w:ascii="Calibri" w:hAnsi="Calibri" w:cs="Calibri" w:eastAsia="Calibri"/>
+          <w:color w:val="auto"/>
+          <w:spacing w:val="0"/>
+          <w:position w:val="0"/>
+          <w:sz w:val="22"/>
+          <w:shd w:fill="auto" w:val="clear"/>
+        </w:rPr>
+        <w:t xml:space="preserve"> as administrator</w:t>
+      </w:r>
+    </w:p>
+    <w:p>
+      <w:pPr>
+        <w:numPr>
+          <w:ilvl w:val="0"/>
+          <w:numId w:val="2"/>
+        </w:numPr>
+        <w:spacing w:before="0" w:after="0" w:line="240"/>
+        <w:ind w:right="0" w:left="720" w:hanging="360"/>
+        <w:jc w:val="left"/>
+        <w:rPr>
+          <w:rFonts w:ascii="Calibri" w:hAnsi="Calibri" w:cs="Calibri" w:eastAsia="Calibri"/>
+          <w:color w:val="auto"/>
+          <w:spacing w:val="0"/>
+          <w:position w:val="0"/>
+          <w:sz w:val="22"/>
+          <w:shd w:fill="auto" w:val="clear"/>
+        </w:rPr>
+      </w:pPr>
+      <w:r>
+        <w:rPr>
+          <w:rFonts w:ascii="Calibri" w:hAnsi="Calibri" w:cs="Calibri" w:eastAsia="Calibri"/>
+          <w:color w:val="auto"/>
+          <w:spacing w:val="0"/>
+          <w:position w:val="0"/>
+          <w:sz w:val="22"/>
+          <w:shd w:fill="auto" w:val="clear"/>
+        </w:rPr>
+        <w:t xml:space="preserve">Stop IIS</w:t>
+      </w:r>
+    </w:p>
+    <w:p>
+      <w:pPr>
+        <w:numPr>
+          <w:ilvl w:val="0"/>
+          <w:numId w:val="2"/>
+        </w:numPr>
+        <w:spacing w:before="0" w:after="0" w:line="240"/>
+        <w:ind w:right="0" w:left="720" w:hanging="360"/>
+        <w:jc w:val="left"/>
+        <w:rPr>
+          <w:rFonts w:ascii="Calibri" w:hAnsi="Calibri" w:cs="Calibri" w:eastAsia="Calibri"/>
+          <w:color w:val="auto"/>
+          <w:spacing w:val="0"/>
+          <w:position w:val="0"/>
+          <w:sz w:val="22"/>
+          <w:shd w:fill="auto" w:val="clear"/>
+        </w:rPr>
+      </w:pPr>
+      <w:r>
+        <w:rPr>
+          <w:rFonts w:ascii="Calibri" w:hAnsi="Calibri" w:cs="Calibri" w:eastAsia="Calibri"/>
+          <w:color w:val="auto"/>
+          <w:spacing w:val="0"/>
+          <w:position w:val="0"/>
+          <w:sz w:val="22"/>
+          <w:shd w:fill="auto" w:val="clear"/>
+        </w:rPr>
         <w:t xml:space="preserve">Delete all folders under </w:t>
       </w:r>
       <w:r>
@@ -967,30 +1050,18 @@
           <w:sz w:val="22"/>
           <w:shd w:fill="auto" w:val="clear"/>
         </w:rPr>
-        <w:t xml:space="preserve">13. Run the script </w:t>
-      </w:r>
-      <w:r>
-        <w:rPr>
-          <w:rFonts w:ascii="Calibri" w:hAnsi="Calibri" w:cs="Calibri" w:eastAsia="Calibri"/>
-          <w:b/>
-          <w:color w:val="auto"/>
-          <w:spacing w:val="0"/>
-          <w:position w:val="0"/>
-          <w:sz w:val="22"/>
-          <w:shd w:fill="auto" w:val="clear"/>
-        </w:rPr>
-        <w:t xml:space="preserve">C:\Deployments\Install\Utility\UninstallServices.bat</w:t>
-      </w:r>
-      <w:r>
-        <w:rPr>
-          <w:rFonts w:ascii="Calibri" w:hAnsi="Calibri" w:cs="Calibri" w:eastAsia="Calibri"/>
-          <w:color w:val="auto"/>
-          <w:spacing w:val="0"/>
-          <w:position w:val="0"/>
-          <w:sz w:val="22"/>
-          <w:shd w:fill="auto" w:val="clear"/>
-        </w:rPr>
-        <w:t xml:space="preserve"> as administrator</w:t>
+        <w:t xml:space="preserve">13. </w:t>
+      </w:r>
+      <w:r>
+        <w:rPr>
+          <w:rFonts w:ascii="Calibri" w:hAnsi="Calibri" w:cs="Calibri" w:eastAsia="Calibri"/>
+          <w:color w:val="auto"/>
+          <w:spacing w:val="0"/>
+          <w:position w:val="0"/>
+          <w:sz w:val="22"/>
+          <w:shd w:fill="auto" w:val="clear"/>
+        </w:rPr>
+        <w:t xml:space="preserve">Start IIS</w:t>
       </w:r>
     </w:p>
     <w:p>
@@ -1016,7 +1087,18 @@
           <w:sz w:val="22"/>
           <w:shd w:fill="auto" w:val="clear"/>
         </w:rPr>
-        <w:t xml:space="preserve">14. Run the script </w:t>
+        <w:t xml:space="preserve">14. </w:t>
+      </w:r>
+      <w:r>
+        <w:rPr>
+          <w:rFonts w:ascii="Calibri" w:hAnsi="Calibri" w:cs="Calibri" w:eastAsia="Calibri"/>
+          <w:color w:val="auto"/>
+          <w:spacing w:val="0"/>
+          <w:position w:val="0"/>
+          <w:sz w:val="22"/>
+          <w:shd w:fill="auto" w:val="clear"/>
+        </w:rPr>
+        <w:t xml:space="preserve">IISRun the script </w:t>
       </w:r>
       <w:r>
         <w:rPr>

</xml_diff>